<commit_message>
Updated problem list verbiage
</commit_message>
<xml_diff>
--- a/problems/PPAML_Challenge_Problem_4.docx
+++ b/problems/PPAML_Challenge_Problem_4.docx
@@ -71,18 +71,12 @@
     </w:p>
     <w:p>
       <w:r>
-        <w:t xml:space="preserve">The goal of the “Small Problems Collection” is to create a set of problems that span important dimensions of the space of probabilistic programs in </w:t>
-      </w:r>
-      <w:r>
-        <w:t xml:space="preserve">terms of both program formulation and probabilistic inference. </w:t>
-      </w:r>
-    </w:p>
-    <w:p>
-      <w:r>
-        <w:t>We hope that this set of problems can help the PPAML teams identify important tradeoffs in the design and implementation of Probabilistic Programming Systems. (Note that this is an important ch</w:t>
-      </w:r>
-      <w:r>
-        <w:t>ange in direction from the previous focus on benchmarking of PPS systems.</w:t>
+        <w:t xml:space="preserve">The goal of the “Small Problems Collection” is to create a set of problems that span important dimensions of the space of probabilistic programs in terms of both program formulation and probabilistic inference. </w:t>
+      </w:r>
+    </w:p>
+    <w:p>
+      <w:r>
+        <w:t>We hope that this set of problems can help the PPAML teams identify important tradeoffs in the design and implementation of Probabilistic Programming Systems. (Note that this is an important change in direction from the previous focus on benchmarking of PPS systems.</w:t>
       </w:r>
     </w:p>
     <w:p>
@@ -96,13 +90,7 @@
     </w:p>
     <w:p>
       <w:r>
-        <w:t>A</w:t>
-      </w:r>
-      <w:r>
-        <w:t xml:space="preserve">t the Kickoff meeting, we described several problem dimensions. Some of those related to application domains. For the Small Problems Collection, we want to ignore those and focus instead on the dimensions that capture </w:t>
-      </w:r>
-      <w:r>
-        <w:t>abstract problem structure. These include the following:</w:t>
+        <w:t>At the Kickoff meeting, we described several problem dimensions. Some of those related to application domains. For the Small Problems Collection, we want to ignore those and focus instead on the dimensions that capture abstract problem structure. These include the following:</w:t>
       </w:r>
     </w:p>
     <w:p>
@@ -138,10 +126,7 @@
         </w:numPr>
       </w:pPr>
       <w:r>
-        <w:t>Model structure: Directed vs. Undirected, Parametric vs. Non-parametric, Fixed vs. Variable number</w:t>
-      </w:r>
-      <w:r>
-        <w:t xml:space="preserve"> of variables, Presence of latent variables</w:t>
+        <w:t>Model structure: Directed vs. Undirected, Parametric vs. Non-parametric, Fixed vs. Variable number of variables, Presence of latent variables</w:t>
       </w:r>
     </w:p>
     <w:p>
@@ -165,19 +150,13 @@
         </w:numPr>
       </w:pPr>
       <w:r>
-        <w:t>Query timing: One-shot (data and query are presented together), Online (fixed query, but data arri</w:t>
-      </w:r>
-      <w:r>
-        <w:t xml:space="preserve">ve incrementally, so the query results need to be updated incrementally), Amortized (fixed data, but multiple, related queries arrive incrementally, and inference costs can be amortized </w:t>
+        <w:t xml:space="preserve">Query timing: One-shot (data and query are presented together), Online (fixed query, but data arrive incrementally, so the query results need to be updated incrementally), Amortized (fixed data, but multiple, related queries arrive incrementally, and inference costs can be amortized </w:t>
       </w:r>
       <w:r>
         <w:t>a</w:t>
       </w:r>
       <w:r>
-        <w:t>cross them), Online Amortized (both the data and the queries arrive i</w:t>
-      </w:r>
-      <w:r>
-        <w:t xml:space="preserve">ncrementally). </w:t>
+        <w:t xml:space="preserve">cross them), Online Amortized (both the data and the queries arrive incrementally). </w:t>
       </w:r>
     </w:p>
     <w:p>
@@ -187,10 +166,7 @@
     </w:p>
     <w:p>
       <w:r>
-        <w:t>In this setting, we will say that latent variables are present if there are variables that a</w:t>
-      </w:r>
-      <w:r>
-        <w:t>re neither observed nor queried (and hence, must be marginalized out). This means that the “latent variables” dimension becomes a property of the observations + query rather than of the model, per se.</w:t>
+        <w:t>In this setting, we will say that latent variables are present if there are variables that are neither observed nor queried (and hence, must be marginalized out). This means that the “latent variables” dimension becomes a property of the observations + query rather than of the model, per se.</w:t>
       </w:r>
     </w:p>
     <w:p>
@@ -215,18 +191,21 @@
       </w:pPr>
       <w:r>
         <w:lastRenderedPageBreak/>
-        <w:t>Initial Set of Problems</w:t>
-      </w:r>
-    </w:p>
-    <w:p>
-      <w:r>
-        <w:t xml:space="preserve">There are ten problems in the initial </w:t>
-      </w:r>
-      <w:r>
-        <w:t>collection</w:t>
+        <w:t xml:space="preserve">List of Small </w:t>
+      </w:r>
+      <w:r>
+        <w:t>Problems</w:t>
+      </w:r>
+    </w:p>
+    <w:p>
+      <w:r>
+        <w:t xml:space="preserve">There are ten problems in the </w:t>
       </w:r>
       <w:bookmarkStart w:id="0" w:name="_GoBack"/>
       <w:bookmarkEnd w:id="0"/>
+      <w:r>
+        <w:t>collection</w:t>
+      </w:r>
       <w:r>
         <w:t xml:space="preserve"> of small problems. </w:t>
       </w:r>
@@ -285,7 +264,23 @@
         </w:numPr>
       </w:pPr>
       <w:r>
-        <w:t>Latent Dirichlet Allocation under Hierarchical Dirichlet Prior</w:t>
+        <w:t xml:space="preserve">Latent </w:t>
+      </w:r>
+      <w:proofErr w:type="spellStart"/>
+      <w:r>
+        <w:t>Dirichlet</w:t>
+      </w:r>
+      <w:proofErr w:type="spellEnd"/>
+      <w:r>
+        <w:t xml:space="preserve"> Allocation under Hierarchical </w:t>
+      </w:r>
+      <w:proofErr w:type="spellStart"/>
+      <w:r>
+        <w:t>Dirichlet</w:t>
+      </w:r>
+      <w:proofErr w:type="spellEnd"/>
+      <w:r>
+        <w:t xml:space="preserve"> Prior</w:t>
       </w:r>
     </w:p>
     <w:p>
@@ -345,8 +340,13 @@
         </w:numPr>
       </w:pPr>
       <w:r>
-        <w:t>Recursive Reasoning: Scalar Implicature</w:t>
-      </w:r>
+        <w:t xml:space="preserve">Recursive Reasoning: Scalar </w:t>
+      </w:r>
+      <w:proofErr w:type="spellStart"/>
+      <w:r>
+        <w:t>Implicature</w:t>
+      </w:r>
+      <w:proofErr w:type="spellEnd"/>
     </w:p>
     <w:p>
       <w:pPr>
@@ -379,7 +379,15 @@
         </w:rPr>
       </w:pPr>
       <w:r>
-        <w:t xml:space="preserve">Each small problem has a corresponding description document located in the ppaml-cp4 git repository. </w:t>
+        <w:t xml:space="preserve">Each small problem has a corresponding description document located in the ppaml-cp4 </w:t>
+      </w:r>
+      <w:proofErr w:type="spellStart"/>
+      <w:r>
+        <w:t>git</w:t>
+      </w:r>
+      <w:proofErr w:type="spellEnd"/>
+      <w:r>
+        <w:t xml:space="preserve"> repository. </w:t>
       </w:r>
       <w:hyperlink r:id="rId5">
         <w:r>
@@ -433,7 +441,15 @@
         <w:t>m</w:t>
       </w:r>
       <w:r>
-        <w:t>.csv”. Examples are provided in the 'sampleoutput' directory. The first column is the execution time in milliseconds (or time-step in some cases). Please refer to the submission requirements document for packaging instructions.  Please contact Galois about confusion on this matter.</w:t>
+        <w:t>.csv”. Examples are provided in the '</w:t>
+      </w:r>
+      <w:proofErr w:type="spellStart"/>
+      <w:r>
+        <w:t>sampleoutput</w:t>
+      </w:r>
+      <w:proofErr w:type="spellEnd"/>
+      <w:r>
+        <w:t>' directory. The first column is the execution time in milliseconds (or time-step in some cases). Please refer to the submission requirements document for packaging instructions.  Please contact Galois about confusion on this matter.</w:t>
       </w:r>
     </w:p>
     <w:p>

</xml_diff>